<commit_message>
update 11장 응용 SW 기초 기술 활용.docx 11장 134~135
</commit_message>
<xml_diff>
--- a/실기/11장 응용 SW 기초 기술 활용.docx
+++ b/실기/11장 응용 SW 기초 기술 활용.docx
@@ -539,13 +539,86 @@
       </w:r>
     </w:p>
     <w:p>
+      <w:r>
+        <w:t>iOS</w:t>
+      </w:r>
+      <w:r>
+        <w:t xml:space="preserve">– </w:t>
+      </w:r>
+      <w:r>
+        <w:rPr>
+          <w:rFonts w:hint="eastAsia"/>
+        </w:rPr>
+        <w:t>애플 사에서 개발한 유닉스 기반의 운</w:t>
+      </w:r>
+      <w:r>
+        <w:rPr>
+          <w:rFonts w:hint="eastAsia"/>
+        </w:rPr>
+        <w:t xml:space="preserve">영체제 </w:t>
+      </w:r>
+    </w:p>
+    <w:p/>
+    <w:p>
       <w:pPr>
         <w:rPr>
-          <w:rFonts w:hint="eastAsia"/>
+          <w:sz w:val="22"/>
+          <w:shd w:val="pct15" w:color="auto" w:fill="FFFFFF"/>
         </w:rPr>
       </w:pPr>
       <w:r>
-        <w:t>iOS</w:t>
+        <w:rPr>
+          <w:sz w:val="22"/>
+          <w:shd w:val="pct15" w:color="auto" w:fill="FFFFFF"/>
+        </w:rPr>
+        <w:t xml:space="preserve">134 </w:t>
+      </w:r>
+      <w:r>
+        <w:rPr>
+          <w:rFonts w:hint="eastAsia"/>
+          <w:sz w:val="22"/>
+          <w:shd w:val="pct15" w:color="auto" w:fill="FFFFFF"/>
+        </w:rPr>
+        <w:t>기억장치 관리</w:t>
+      </w:r>
+    </w:p>
+    <w:p>
+      <w:r>
+        <w:rPr>
+          <w:rFonts w:hint="eastAsia"/>
+        </w:rPr>
+        <w:t xml:space="preserve">- 보조기억장치의 프로그램이나 데이터를 주기억장치에 </w:t>
+      </w:r>
+      <w:proofErr w:type="spellStart"/>
+      <w:r>
+        <w:rPr>
+          <w:rFonts w:hint="eastAsia"/>
+        </w:rPr>
+        <w:t>적재시키는</w:t>
+      </w:r>
+      <w:proofErr w:type="spellEnd"/>
+      <w:r>
+        <w:rPr>
+          <w:rFonts w:hint="eastAsia"/>
+        </w:rPr>
+        <w:t xml:space="preserve"> 시기,</w:t>
+      </w:r>
+      <w:r>
+        <w:t xml:space="preserve"> </w:t>
+      </w:r>
+      <w:r>
+        <w:rPr>
+          <w:rFonts w:hint="eastAsia"/>
+        </w:rPr>
+        <w:t>적재 위치 등을 지정하여 한정된 주기억장치의 공간을 효율적으로 사용하기 위한 것</w:t>
+      </w:r>
+    </w:p>
+    <w:p>
+      <w:r>
+        <w:rPr>
+          <w:rFonts w:hint="eastAsia"/>
+        </w:rPr>
+        <w:t xml:space="preserve">종류 </w:t>
       </w:r>
       <w:r>
         <w:t xml:space="preserve">– </w:t>
@@ -554,16 +627,264 @@
         <w:rPr>
           <w:rFonts w:hint="eastAsia"/>
         </w:rPr>
-        <w:t>애플 사에서 개발한 유닉스 기반의 운</w:t>
-      </w:r>
-      <w:r>
-        <w:rPr>
-          <w:rFonts w:hint="eastAsia"/>
-        </w:rPr>
-        <w:t xml:space="preserve">영체제 </w:t>
+        <w:t xml:space="preserve">반입 전략 </w:t>
+      </w:r>
+      <w:r>
+        <w:t xml:space="preserve">/ </w:t>
+      </w:r>
+      <w:r>
+        <w:rPr>
+          <w:rFonts w:hint="eastAsia"/>
+        </w:rPr>
+        <w:t xml:space="preserve">배치 전략 </w:t>
+      </w:r>
+      <w:r>
+        <w:t xml:space="preserve">/ </w:t>
+      </w:r>
+      <w:r>
+        <w:rPr>
+          <w:rFonts w:hint="eastAsia"/>
+        </w:rPr>
+        <w:t>교체 전략</w:t>
+      </w:r>
+    </w:p>
+    <w:p>
+      <w:r>
+        <w:rPr>
+          <w:rFonts w:hint="eastAsia"/>
+        </w:rPr>
+        <w:lastRenderedPageBreak/>
+        <w:t xml:space="preserve">반입 전략 </w:t>
+      </w:r>
+      <w:r>
+        <w:t>–</w:t>
+      </w:r>
+      <w:r>
+        <w:t xml:space="preserve"> </w:t>
+      </w:r>
+      <w:r>
+        <w:rPr>
+          <w:rFonts w:hint="eastAsia"/>
+        </w:rPr>
+        <w:t>프로그램이나 데이터를 언제 주기억장치로 적재할 것인지를 결정하는 전략</w:t>
+      </w:r>
+    </w:p>
+    <w:p>
+      <w:r>
+        <w:rPr>
+          <w:rFonts w:hint="eastAsia"/>
+        </w:rPr>
+        <w:t xml:space="preserve">요구 반입 </w:t>
+      </w:r>
+      <w:r>
+        <w:t xml:space="preserve">/ </w:t>
+      </w:r>
+      <w:r>
+        <w:rPr>
+          <w:rFonts w:hint="eastAsia"/>
+        </w:rPr>
+        <w:t>예상 반입</w:t>
+      </w:r>
+    </w:p>
+    <w:p>
+      <w:r>
+        <w:rPr>
+          <w:rFonts w:hint="eastAsia"/>
+        </w:rPr>
+        <w:t xml:space="preserve">배치 전략 </w:t>
+      </w:r>
+      <w:r>
+        <w:t xml:space="preserve">– </w:t>
+      </w:r>
+      <w:r>
+        <w:rPr>
+          <w:rFonts w:hint="eastAsia"/>
+        </w:rPr>
+        <w:t>프로그램이나 데이터를 주기억장치의 어디에 위치시킬 것인지 결정하는 전략</w:t>
+      </w:r>
+    </w:p>
+    <w:p>
+      <w:r>
+        <w:rPr>
+          <w:rFonts w:hint="eastAsia"/>
+        </w:rPr>
+        <w:t xml:space="preserve">최초 적합 </w:t>
+      </w:r>
+      <w:r>
+        <w:t xml:space="preserve">/ </w:t>
+      </w:r>
+      <w:r>
+        <w:rPr>
+          <w:rFonts w:hint="eastAsia"/>
+        </w:rPr>
+        <w:t xml:space="preserve">최적 적합 </w:t>
+      </w:r>
+      <w:r>
+        <w:t xml:space="preserve">/ </w:t>
+      </w:r>
+      <w:r>
+        <w:rPr>
+          <w:rFonts w:hint="eastAsia"/>
+        </w:rPr>
+        <w:t>최악 적합</w:t>
+      </w:r>
+    </w:p>
+    <w:p>
+      <w:r>
+        <w:rPr>
+          <w:rFonts w:hint="eastAsia"/>
+        </w:rPr>
+        <w:t xml:space="preserve">교체 전략 </w:t>
+      </w:r>
+      <w:r>
+        <w:t xml:space="preserve">– </w:t>
+      </w:r>
+      <w:r>
+        <w:rPr>
+          <w:rFonts w:hint="eastAsia"/>
+        </w:rPr>
+        <w:t>주기억장치의 모든 영역이 이미 사용중인 상태에서 새로운 프로그램이나 데이터를 주기억장치에 배치하려고 할 때 이미 사용하고 있는 영역 중에서 어느 영역을 교체하여 사용할 것인지를 결정하는 것</w:t>
+      </w:r>
+    </w:p>
+    <w:p>
+      <w:r>
+        <w:rPr>
+          <w:rFonts w:hint="eastAsia"/>
+        </w:rPr>
+        <w:t xml:space="preserve">FIFO / OPT </w:t>
+      </w:r>
+      <w:r>
+        <w:t>/ LRU / LFU / NUR / SCR</w:t>
+      </w:r>
+    </w:p>
+    <w:p/>
+    <w:p>
+      <w:pPr>
+        <w:rPr>
+          <w:sz w:val="22"/>
+          <w:shd w:val="pct15" w:color="auto" w:fill="FFFFFF"/>
+        </w:rPr>
+      </w:pPr>
+      <w:r>
+        <w:rPr>
+          <w:sz w:val="22"/>
+          <w:shd w:val="pct15" w:color="auto" w:fill="FFFFFF"/>
+        </w:rPr>
+        <w:t xml:space="preserve">135 </w:t>
+      </w:r>
+      <w:r>
+        <w:rPr>
+          <w:rFonts w:hint="eastAsia"/>
+          <w:sz w:val="22"/>
+          <w:shd w:val="pct15" w:color="auto" w:fill="FFFFFF"/>
+        </w:rPr>
+        <w:t>가상기억장치 구현 기법</w:t>
+      </w:r>
+    </w:p>
+    <w:p>
+      <w:r>
+        <w:rPr>
+          <w:rFonts w:hint="eastAsia"/>
+        </w:rPr>
+        <w:t>- 보조기억장치의 일부를 주기억장치처럼 사용하는 것</w:t>
+      </w:r>
+    </w:p>
+    <w:p>
+      <w:proofErr w:type="spellStart"/>
+      <w:r>
+        <w:rPr>
+          <w:rFonts w:hint="eastAsia"/>
+        </w:rPr>
+        <w:t>페이징</w:t>
+      </w:r>
+      <w:proofErr w:type="spellEnd"/>
+      <w:r>
+        <w:rPr>
+          <w:rFonts w:hint="eastAsia"/>
+        </w:rPr>
+        <w:t xml:space="preserve"> 기법 </w:t>
+      </w:r>
+      <w:r>
+        <w:t xml:space="preserve">– </w:t>
+      </w:r>
+      <w:r>
+        <w:rPr>
+          <w:rFonts w:hint="eastAsia"/>
+        </w:rPr>
+        <w:t xml:space="preserve">가상기억장치에 보관되어 있는 프로그램과 주기억장치의 영역을 동일한 크기로 나눈 후 주기억장치의 영역에 </w:t>
+      </w:r>
+      <w:proofErr w:type="spellStart"/>
+      <w:r>
+        <w:rPr>
+          <w:rFonts w:hint="eastAsia"/>
+        </w:rPr>
+        <w:t>적재시켜</w:t>
+      </w:r>
+      <w:proofErr w:type="spellEnd"/>
+      <w:r>
+        <w:rPr>
+          <w:rFonts w:hint="eastAsia"/>
+        </w:rPr>
+        <w:t xml:space="preserve"> 실행</w:t>
+      </w:r>
+      <w:r>
+        <w:rPr>
+          <w:rFonts w:hint="eastAsia"/>
+        </w:rPr>
+        <w:t xml:space="preserve">시키는 기법 </w:t>
       </w:r>
       <w:bookmarkStart w:id="0" w:name="_GoBack"/>
       <w:bookmarkEnd w:id="0"/>
+    </w:p>
+    <w:p>
+      <w:pPr>
+        <w:rPr>
+          <w:rFonts w:hint="eastAsia"/>
+        </w:rPr>
+      </w:pPr>
+      <w:proofErr w:type="spellStart"/>
+      <w:r>
+        <w:rPr>
+          <w:rFonts w:hint="eastAsia"/>
+        </w:rPr>
+        <w:t>세스먼테이션</w:t>
+      </w:r>
+      <w:proofErr w:type="spellEnd"/>
+      <w:r>
+        <w:rPr>
+          <w:rFonts w:hint="eastAsia"/>
+        </w:rPr>
+        <w:t xml:space="preserve"> 기법 </w:t>
+      </w:r>
+      <w:r>
+        <w:t xml:space="preserve">- </w:t>
+      </w:r>
+      <w:r>
+        <w:rPr>
+          <w:rFonts w:hint="eastAsia"/>
+        </w:rPr>
+        <w:t>가상기억장치에 보관되어 있는 프로그램</w:t>
+      </w:r>
+      <w:r>
+        <w:rPr>
+          <w:rFonts w:hint="eastAsia"/>
+        </w:rPr>
+        <w:t xml:space="preserve">을 다양한 크기의 논리적인 단위로 나눈 후 주기억장치에 </w:t>
+      </w:r>
+      <w:proofErr w:type="spellStart"/>
+      <w:r>
+        <w:rPr>
+          <w:rFonts w:hint="eastAsia"/>
+        </w:rPr>
+        <w:t>적재시켜</w:t>
+      </w:r>
+      <w:proofErr w:type="spellEnd"/>
+      <w:r>
+        <w:rPr>
+          <w:rFonts w:hint="eastAsia"/>
+        </w:rPr>
+        <w:t xml:space="preserve"> 실행시키는 기법 </w:t>
+      </w:r>
     </w:p>
     <w:sectPr>
       <w:pgSz w:w="11906" w:h="16838"/>

</xml_diff>

<commit_message>
update 11장 응용 SW 기초 기술 활용.docx 11장 136~137
</commit_message>
<xml_diff>
--- a/실기/11장 응용 SW 기초 기술 활용.docx
+++ b/실기/11장 응용 SW 기초 기술 활용.docx
@@ -833,58 +833,310 @@
         </w:rPr>
         <w:t xml:space="preserve">시키는 기법 </w:t>
       </w:r>
+    </w:p>
+    <w:p>
+      <w:proofErr w:type="spellStart"/>
+      <w:r>
+        <w:rPr>
+          <w:rFonts w:hint="eastAsia"/>
+        </w:rPr>
+        <w:t>세스먼테이션</w:t>
+      </w:r>
+      <w:proofErr w:type="spellEnd"/>
+      <w:r>
+        <w:rPr>
+          <w:rFonts w:hint="eastAsia"/>
+        </w:rPr>
+        <w:t xml:space="preserve"> 기법 </w:t>
+      </w:r>
+      <w:r>
+        <w:t xml:space="preserve">- </w:t>
+      </w:r>
+      <w:r>
+        <w:rPr>
+          <w:rFonts w:hint="eastAsia"/>
+        </w:rPr>
+        <w:t xml:space="preserve">가상기억장치에 보관되어 있는 프로그램을 다양한 크기의 논리적인 단위로 나눈 후 주기억장치에 </w:t>
+      </w:r>
+      <w:proofErr w:type="spellStart"/>
+      <w:r>
+        <w:rPr>
+          <w:rFonts w:hint="eastAsia"/>
+        </w:rPr>
+        <w:t>적재시켜</w:t>
+      </w:r>
+      <w:proofErr w:type="spellEnd"/>
+      <w:r>
+        <w:rPr>
+          <w:rFonts w:hint="eastAsia"/>
+        </w:rPr>
+        <w:t xml:space="preserve"> 실행시키는 기법 </w:t>
+      </w:r>
+    </w:p>
+    <w:p/>
+    <w:p>
+      <w:pPr>
+        <w:rPr>
+          <w:sz w:val="22"/>
+          <w:shd w:val="pct15" w:color="auto" w:fill="FFFFFF"/>
+        </w:rPr>
+      </w:pPr>
+      <w:r>
+        <w:rPr>
+          <w:sz w:val="22"/>
+          <w:shd w:val="pct15" w:color="auto" w:fill="FFFFFF"/>
+        </w:rPr>
+        <w:t xml:space="preserve">136 </w:t>
+      </w:r>
+      <w:r>
+        <w:rPr>
+          <w:rFonts w:hint="eastAsia"/>
+          <w:sz w:val="22"/>
+          <w:shd w:val="pct15" w:color="auto" w:fill="FFFFFF"/>
+        </w:rPr>
+        <w:t>페이지 교체 알고리즘</w:t>
+      </w:r>
+    </w:p>
+    <w:p>
+      <w:r>
+        <w:rPr>
+          <w:rFonts w:hint="eastAsia"/>
+        </w:rPr>
+        <w:t>- 페이지 부재가 발생하면 어떤 페이지 프레임을 선택하여 교체할 것인지를 결정하는 기법</w:t>
+      </w:r>
+    </w:p>
+    <w:p>
+      <w:r>
+        <w:rPr>
+          <w:rFonts w:hint="eastAsia"/>
+        </w:rPr>
+        <w:t>OTP(최적 교체)</w:t>
+      </w:r>
+      <w:r>
+        <w:t xml:space="preserve"> – </w:t>
+      </w:r>
+      <w:r>
+        <w:rPr>
+          <w:rFonts w:hint="eastAsia"/>
+        </w:rPr>
+        <w:t>앞으로 가장 오랫동안 사용하지 않을 페이지를 교체하는 방법</w:t>
+      </w:r>
+    </w:p>
+    <w:p>
+      <w:r>
+        <w:rPr>
+          <w:rFonts w:hint="eastAsia"/>
+        </w:rPr>
+        <w:t>FIFO</w:t>
+      </w:r>
+      <w:r>
+        <w:t xml:space="preserve"> – </w:t>
+      </w:r>
+      <w:r>
+        <w:rPr>
+          <w:rFonts w:hint="eastAsia"/>
+        </w:rPr>
+        <w:t>가장 먼저 들어와서 가장 오래 있었던 페이지를 교체하는 기법</w:t>
+      </w:r>
+    </w:p>
+    <w:p>
+      <w:r>
+        <w:rPr>
+          <w:rFonts w:hint="eastAsia"/>
+        </w:rPr>
+        <w:t xml:space="preserve">LRU </w:t>
+      </w:r>
+      <w:r>
+        <w:t>–</w:t>
+      </w:r>
+      <w:r>
+        <w:rPr>
+          <w:rFonts w:hint="eastAsia"/>
+        </w:rPr>
+        <w:t xml:space="preserve"> 최근에 가장 오랫동안 사용하지 않은 페이지를 교체하는 기법</w:t>
+      </w:r>
+    </w:p>
+    <w:p>
+      <w:r>
+        <w:rPr>
+          <w:rFonts w:hint="eastAsia"/>
+        </w:rPr>
+        <w:t xml:space="preserve">LFU </w:t>
+      </w:r>
+      <w:r>
+        <w:t>–</w:t>
+      </w:r>
+      <w:r>
+        <w:rPr>
+          <w:rFonts w:hint="eastAsia"/>
+        </w:rPr>
+        <w:t xml:space="preserve"> 사용 빈도가 가장 적은 페이지를 교체하는 기법</w:t>
+      </w:r>
+    </w:p>
+    <w:p>
+      <w:r>
+        <w:rPr>
+          <w:rFonts w:hint="eastAsia"/>
+        </w:rPr>
+        <w:t xml:space="preserve">NUR </w:t>
+      </w:r>
+      <w:r>
+        <w:t>–</w:t>
+      </w:r>
+      <w:r>
+        <w:rPr>
+          <w:rFonts w:hint="eastAsia"/>
+        </w:rPr>
+        <w:t xml:space="preserve"> 최근에 사용하지 않은 페이지를 교체하는 기법</w:t>
+      </w:r>
+    </w:p>
+    <w:p>
+      <w:r>
+        <w:rPr>
+          <w:rFonts w:hint="eastAsia"/>
+        </w:rPr>
+        <w:t xml:space="preserve">SCR </w:t>
+      </w:r>
+      <w:r>
+        <w:t>–</w:t>
+      </w:r>
+      <w:r>
+        <w:rPr>
+          <w:rFonts w:hint="eastAsia"/>
+        </w:rPr>
+        <w:t xml:space="preserve"> 가장 오랫동안 주기억장치에 있던 페이지 중 자주 사용되는 페이지의 교체를 방지하기 위한 기법</w:t>
+      </w:r>
+    </w:p>
+    <w:p/>
+    <w:p>
+      <w:pPr>
+        <w:rPr>
+          <w:sz w:val="22"/>
+          <w:shd w:val="pct15" w:color="auto" w:fill="FFFFFF"/>
+        </w:rPr>
+      </w:pPr>
+    </w:p>
+    <w:p>
+      <w:pPr>
+        <w:rPr>
+          <w:sz w:val="22"/>
+          <w:shd w:val="pct15" w:color="auto" w:fill="FFFFFF"/>
+        </w:rPr>
+      </w:pPr>
+      <w:r>
+        <w:rPr>
+          <w:rFonts w:hint="eastAsia"/>
+          <w:sz w:val="22"/>
+          <w:shd w:val="pct15" w:color="auto" w:fill="FFFFFF"/>
+        </w:rPr>
+        <w:lastRenderedPageBreak/>
+        <w:t>137 가상기억장치 기타 관리 사항</w:t>
+      </w:r>
+    </w:p>
+    <w:p>
+      <w:r>
+        <w:rPr>
+          <w:rFonts w:hint="eastAsia"/>
+        </w:rPr>
+        <w:t xml:space="preserve">Locality </w:t>
+      </w:r>
+      <w:r>
+        <w:t>–</w:t>
+      </w:r>
+      <w:r>
+        <w:rPr>
+          <w:rFonts w:hint="eastAsia"/>
+        </w:rPr>
+        <w:t xml:space="preserve"> 프로세스가 실행되는 동안 주기억장치를 참조할 때 일부 페이지만 집중적으로 참조하는 성질이 있음</w:t>
+      </w:r>
+    </w:p>
+    <w:p>
+      <w:r>
+        <w:rPr>
+          <w:rFonts w:hint="eastAsia"/>
+        </w:rPr>
+        <w:t xml:space="preserve">시간 </w:t>
+      </w:r>
+      <w:proofErr w:type="spellStart"/>
+      <w:r>
+        <w:rPr>
+          <w:rFonts w:hint="eastAsia"/>
+        </w:rPr>
+        <w:t>구역성</w:t>
+      </w:r>
+      <w:proofErr w:type="spellEnd"/>
+      <w:r>
+        <w:rPr>
+          <w:rFonts w:hint="eastAsia"/>
+        </w:rPr>
+        <w:t xml:space="preserve"> </w:t>
+      </w:r>
+      <w:r>
+        <w:t xml:space="preserve">/ </w:t>
+      </w:r>
+      <w:r>
+        <w:rPr>
+          <w:rFonts w:hint="eastAsia"/>
+        </w:rPr>
+        <w:t xml:space="preserve">공간 </w:t>
+      </w:r>
+      <w:proofErr w:type="spellStart"/>
+      <w:r>
+        <w:rPr>
+          <w:rFonts w:hint="eastAsia"/>
+        </w:rPr>
+        <w:t>구역성</w:t>
+      </w:r>
+      <w:proofErr w:type="spellEnd"/>
+    </w:p>
+    <w:p>
+      <w:r>
+        <w:rPr>
+          <w:rFonts w:hint="eastAsia"/>
+        </w:rPr>
+        <w:t xml:space="preserve">워킹 셋 </w:t>
+      </w:r>
+      <w:r>
+        <w:t xml:space="preserve">– </w:t>
+      </w:r>
+      <w:r>
+        <w:rPr>
+          <w:rFonts w:hint="eastAsia"/>
+        </w:rPr>
+        <w:t>프로세스가 일정시간 동안 자주 참조하는 페이지들의 집합</w:t>
+      </w:r>
+    </w:p>
+    <w:p>
+      <w:pPr>
+        <w:rPr>
+          <w:rFonts w:hint="eastAsia"/>
+        </w:rPr>
+      </w:pPr>
+      <w:proofErr w:type="spellStart"/>
+      <w:r>
+        <w:rPr>
+          <w:rFonts w:hint="eastAsia"/>
+        </w:rPr>
+        <w:t>스레싱</w:t>
+      </w:r>
+      <w:proofErr w:type="spellEnd"/>
+      <w:r>
+        <w:rPr>
+          <w:rFonts w:hint="eastAsia"/>
+        </w:rPr>
+        <w:t xml:space="preserve"> </w:t>
+      </w:r>
+      <w:r>
+        <w:t xml:space="preserve">– </w:t>
+      </w:r>
+      <w:r>
+        <w:rPr>
+          <w:rFonts w:hint="eastAsia"/>
+        </w:rPr>
+        <w:t xml:space="preserve">프로세스의 처리 시간보다 페이지 교체에 소용되는 시간이 많아지는 현상 </w:t>
+      </w:r>
       <w:bookmarkStart w:id="0" w:name="_GoBack"/>
       <w:bookmarkEnd w:id="0"/>
-    </w:p>
-    <w:p>
-      <w:pPr>
-        <w:rPr>
-          <w:rFonts w:hint="eastAsia"/>
-        </w:rPr>
-      </w:pPr>
-      <w:proofErr w:type="spellStart"/>
-      <w:r>
-        <w:rPr>
-          <w:rFonts w:hint="eastAsia"/>
-        </w:rPr>
-        <w:t>세스먼테이션</w:t>
-      </w:r>
-      <w:proofErr w:type="spellEnd"/>
-      <w:r>
-        <w:rPr>
-          <w:rFonts w:hint="eastAsia"/>
-        </w:rPr>
-        <w:t xml:space="preserve"> 기법 </w:t>
-      </w:r>
-      <w:r>
-        <w:t xml:space="preserve">- </w:t>
-      </w:r>
-      <w:r>
-        <w:rPr>
-          <w:rFonts w:hint="eastAsia"/>
-        </w:rPr>
-        <w:t>가상기억장치에 보관되어 있는 프로그램</w:t>
-      </w:r>
-      <w:r>
-        <w:rPr>
-          <w:rFonts w:hint="eastAsia"/>
-        </w:rPr>
-        <w:t xml:space="preserve">을 다양한 크기의 논리적인 단위로 나눈 후 주기억장치에 </w:t>
-      </w:r>
-      <w:proofErr w:type="spellStart"/>
-      <w:r>
-        <w:rPr>
-          <w:rFonts w:hint="eastAsia"/>
-        </w:rPr>
-        <w:t>적재시켜</w:t>
-      </w:r>
-      <w:proofErr w:type="spellEnd"/>
-      <w:r>
-        <w:rPr>
-          <w:rFonts w:hint="eastAsia"/>
-        </w:rPr>
-        <w:t xml:space="preserve"> 실행시키는 기법 </w:t>
-      </w:r>
     </w:p>
     <w:sectPr>
       <w:pgSz w:w="11906" w:h="16838"/>

</xml_diff>

<commit_message>
update 11장 응용 SW 기초 기술 활용.docx 11장 138~139
</commit_message>
<xml_diff>
--- a/실기/11장 응용 SW 기초 기술 활용.docx
+++ b/실기/11장 응용 SW 기초 기술 활용.docx
@@ -1107,24 +1107,436 @@
       </w:r>
     </w:p>
     <w:p>
+      <w:proofErr w:type="spellStart"/>
+      <w:r>
+        <w:rPr>
+          <w:rFonts w:hint="eastAsia"/>
+        </w:rPr>
+        <w:t>스레싱</w:t>
+      </w:r>
+      <w:proofErr w:type="spellEnd"/>
+      <w:r>
+        <w:rPr>
+          <w:rFonts w:hint="eastAsia"/>
+        </w:rPr>
+        <w:t xml:space="preserve"> </w:t>
+      </w:r>
+      <w:r>
+        <w:t xml:space="preserve">– </w:t>
+      </w:r>
+      <w:r>
+        <w:rPr>
+          <w:rFonts w:hint="eastAsia"/>
+        </w:rPr>
+        <w:t xml:space="preserve">프로세스의 처리 시간보다 페이지 교체에 소용되는 시간이 많아지는 현상 </w:t>
+      </w:r>
+    </w:p>
+    <w:p/>
+    <w:p>
+      <w:r>
+        <w:rPr>
+          <w:sz w:val="22"/>
+          <w:shd w:val="pct15" w:color="auto" w:fill="FFFFFF"/>
+        </w:rPr>
+        <w:t xml:space="preserve">138 </w:t>
+      </w:r>
+      <w:r>
+        <w:rPr>
+          <w:rFonts w:hint="eastAsia"/>
+          <w:sz w:val="22"/>
+          <w:shd w:val="pct15" w:color="auto" w:fill="FFFFFF"/>
+        </w:rPr>
+        <w:t>프로세스의 개요</w:t>
+      </w:r>
+    </w:p>
+    <w:p>
+      <w:r>
+        <w:rPr>
+          <w:rFonts w:hint="eastAsia"/>
+        </w:rPr>
+        <w:t xml:space="preserve">프로세스 </w:t>
+      </w:r>
+      <w:r>
+        <w:t xml:space="preserve">– </w:t>
+      </w:r>
+      <w:r>
+        <w:rPr>
+          <w:rFonts w:hint="eastAsia"/>
+        </w:rPr>
+        <w:t>일반적으로 프로세서에 의해 처리되는 사용자 프로그램,</w:t>
+      </w:r>
+      <w:r>
+        <w:t xml:space="preserve"> </w:t>
+      </w:r>
+      <w:r>
+        <w:rPr>
+          <w:rFonts w:hint="eastAsia"/>
+        </w:rPr>
+        <w:t>실행중인 프로그램</w:t>
+      </w:r>
+    </w:p>
+    <w:p>
+      <w:r>
+        <w:rPr>
+          <w:rFonts w:hint="eastAsia"/>
+        </w:rPr>
+        <w:t xml:space="preserve">PCB </w:t>
+      </w:r>
+      <w:r>
+        <w:t>–</w:t>
+      </w:r>
+      <w:r>
+        <w:rPr>
+          <w:rFonts w:hint="eastAsia"/>
+        </w:rPr>
+        <w:t xml:space="preserve"> 운영체제가 프로세스에 대한 중요한 정보를 저장해 놓은 곳</w:t>
+      </w:r>
+    </w:p>
+    <w:p>
+      <w:r>
+        <w:rPr>
+          <w:rFonts w:hint="eastAsia"/>
+        </w:rPr>
+        <w:t xml:space="preserve">프로세스 상태 전이 </w:t>
+      </w:r>
+      <w:r>
+        <w:t xml:space="preserve">– </w:t>
+      </w:r>
+      <w:r>
+        <w:rPr>
+          <w:rFonts w:hint="eastAsia"/>
+        </w:rPr>
+        <w:t xml:space="preserve">제출 </w:t>
+      </w:r>
+      <w:r>
+        <w:t xml:space="preserve">/ </w:t>
+      </w:r>
+      <w:r>
+        <w:rPr>
+          <w:rFonts w:hint="eastAsia"/>
+        </w:rPr>
+        <w:t xml:space="preserve">접수 </w:t>
+      </w:r>
+      <w:r>
+        <w:t xml:space="preserve">/ </w:t>
+      </w:r>
+      <w:r>
+        <w:rPr>
+          <w:rFonts w:hint="eastAsia"/>
+        </w:rPr>
+        <w:t xml:space="preserve">준비 </w:t>
+      </w:r>
+      <w:r>
+        <w:t xml:space="preserve">/ </w:t>
+      </w:r>
+      <w:r>
+        <w:rPr>
+          <w:rFonts w:hint="eastAsia"/>
+        </w:rPr>
+        <w:t xml:space="preserve">실행 </w:t>
+      </w:r>
+      <w:r>
+        <w:t xml:space="preserve">/ </w:t>
+      </w:r>
+      <w:r>
+        <w:rPr>
+          <w:rFonts w:hint="eastAsia"/>
+        </w:rPr>
+        <w:t>대기,</w:t>
+      </w:r>
+      <w:r>
+        <w:t xml:space="preserve"> </w:t>
+      </w:r>
+      <w:r>
+        <w:rPr>
+          <w:rFonts w:hint="eastAsia"/>
+        </w:rPr>
+        <w:t xml:space="preserve">블록 </w:t>
+      </w:r>
+      <w:r>
+        <w:t xml:space="preserve">/ </w:t>
+      </w:r>
+      <w:r>
+        <w:rPr>
+          <w:rFonts w:hint="eastAsia"/>
+        </w:rPr>
+        <w:t>종료</w:t>
+      </w:r>
+    </w:p>
+    <w:p>
+      <w:r>
+        <w:rPr>
+          <w:rFonts w:hint="eastAsia"/>
+        </w:rPr>
+        <w:t xml:space="preserve">프로세스 상태 전이 관련 용어 </w:t>
+      </w:r>
+      <w:r>
+        <w:t xml:space="preserve">– Dispatch / Wake up / Spooling / </w:t>
+      </w:r>
+      <w:r>
+        <w:rPr>
+          <w:rFonts w:hint="eastAsia"/>
+        </w:rPr>
+        <w:t>교통량 제어기</w:t>
+      </w:r>
+    </w:p>
+    <w:p>
+      <w:r>
+        <w:rPr>
+          <w:rFonts w:hint="eastAsia"/>
+        </w:rPr>
+        <w:t xml:space="preserve">스레드 </w:t>
+      </w:r>
+      <w:r>
+        <w:t xml:space="preserve">– </w:t>
+      </w:r>
+      <w:r>
+        <w:rPr>
+          <w:rFonts w:hint="eastAsia"/>
+        </w:rPr>
+        <w:t xml:space="preserve">시스템의 여러 자원을 </w:t>
+      </w:r>
+      <w:proofErr w:type="spellStart"/>
+      <w:r>
+        <w:rPr>
+          <w:rFonts w:hint="eastAsia"/>
+        </w:rPr>
+        <w:t>할당받아</w:t>
+      </w:r>
+      <w:proofErr w:type="spellEnd"/>
+      <w:r>
+        <w:rPr>
+          <w:rFonts w:hint="eastAsia"/>
+        </w:rPr>
+        <w:t xml:space="preserve"> 실행하는 프로그램 단위 </w:t>
+      </w:r>
+      <w:r>
+        <w:t xml:space="preserve">or </w:t>
+      </w:r>
+      <w:r>
+        <w:rPr>
+          <w:rFonts w:hint="eastAsia"/>
+        </w:rPr>
+        <w:t>프로세스 내에서의 작업 단위</w:t>
+      </w:r>
+    </w:p>
+    <w:p/>
+    <w:p>
+      <w:r>
+        <w:rPr>
+          <w:rFonts w:hint="eastAsia"/>
+          <w:sz w:val="22"/>
+          <w:shd w:val="pct15" w:color="auto" w:fill="FFFFFF"/>
+        </w:rPr>
+        <w:t>139 스케줄링</w:t>
+      </w:r>
+    </w:p>
+    <w:p>
+      <w:r>
+        <w:rPr>
+          <w:rFonts w:hint="eastAsia"/>
+        </w:rPr>
+        <w:t>-</w:t>
+      </w:r>
+      <w:r>
+        <w:t xml:space="preserve"> </w:t>
+      </w:r>
+      <w:r>
+        <w:rPr>
+          <w:rFonts w:hint="eastAsia"/>
+        </w:rPr>
+        <w:t>시스템의 여러 자원을 해당 프로세스에게 할당하는 작업</w:t>
+      </w:r>
+    </w:p>
+    <w:p>
+      <w:r>
+        <w:rPr>
+          <w:rFonts w:hint="eastAsia"/>
+        </w:rPr>
+        <w:t xml:space="preserve">장기 스케줄링 </w:t>
+      </w:r>
+      <w:r>
+        <w:t xml:space="preserve">/ </w:t>
+      </w:r>
+      <w:r>
+        <w:rPr>
+          <w:rFonts w:hint="eastAsia"/>
+        </w:rPr>
+        <w:t xml:space="preserve">중기 스케줄링 </w:t>
+      </w:r>
+      <w:r>
+        <w:t xml:space="preserve">/ </w:t>
+      </w:r>
+      <w:r>
+        <w:rPr>
+          <w:rFonts w:hint="eastAsia"/>
+        </w:rPr>
+        <w:t>단기 스케줄링</w:t>
+      </w:r>
+    </w:p>
+    <w:p>
+      <w:r>
+        <w:rPr>
+          <w:rFonts w:hint="eastAsia"/>
+        </w:rPr>
+        <w:t xml:space="preserve">목적 </w:t>
+      </w:r>
+      <w:r>
+        <w:t xml:space="preserve">– </w:t>
+      </w:r>
+      <w:r>
+        <w:rPr>
+          <w:rFonts w:hint="eastAsia"/>
+        </w:rPr>
+        <w:t xml:space="preserve">공정성 </w:t>
+      </w:r>
+      <w:r>
+        <w:t xml:space="preserve">/ </w:t>
+      </w:r>
+      <w:r>
+        <w:rPr>
+          <w:rFonts w:hint="eastAsia"/>
+        </w:rPr>
+        <w:t xml:space="preserve">처리율 증가 </w:t>
+      </w:r>
+      <w:r>
+        <w:t xml:space="preserve">/ CPU </w:t>
+      </w:r>
+      <w:proofErr w:type="spellStart"/>
+      <w:r>
+        <w:rPr>
+          <w:rFonts w:hint="eastAsia"/>
+        </w:rPr>
+        <w:t>이용량</w:t>
+      </w:r>
+      <w:proofErr w:type="spellEnd"/>
+      <w:r>
+        <w:rPr>
+          <w:rFonts w:hint="eastAsia"/>
+        </w:rPr>
+        <w:t xml:space="preserve"> 증가 </w:t>
+      </w:r>
+      <w:r>
+        <w:t xml:space="preserve">/ </w:t>
+      </w:r>
+      <w:r>
+        <w:rPr>
+          <w:rFonts w:hint="eastAsia"/>
+        </w:rPr>
+        <w:t xml:space="preserve">우선순위 제도 </w:t>
+      </w:r>
+      <w:r>
+        <w:t xml:space="preserve">/ </w:t>
+      </w:r>
+      <w:r>
+        <w:rPr>
+          <w:rFonts w:hint="eastAsia"/>
+        </w:rPr>
+        <w:t>오버헤드 최소화 /</w:t>
+      </w:r>
+      <w:r>
+        <w:t xml:space="preserve"> </w:t>
+      </w:r>
+      <w:r>
+        <w:rPr>
+          <w:rFonts w:hint="eastAsia"/>
+        </w:rPr>
+        <w:t xml:space="preserve">응답 시간 최소화 </w:t>
+      </w:r>
+      <w:r>
+        <w:t xml:space="preserve">/ </w:t>
+      </w:r>
+      <w:r>
+        <w:rPr>
+          <w:rFonts w:hint="eastAsia"/>
+        </w:rPr>
+        <w:t xml:space="preserve">반환 시간 최소화 </w:t>
+      </w:r>
+      <w:r>
+        <w:t xml:space="preserve">/ </w:t>
+      </w:r>
+      <w:r>
+        <w:rPr>
+          <w:rFonts w:hint="eastAsia"/>
+        </w:rPr>
+        <w:t xml:space="preserve">대기 시간 최소화 </w:t>
+      </w:r>
+      <w:r>
+        <w:t xml:space="preserve">/ </w:t>
+      </w:r>
+      <w:r>
+        <w:rPr>
+          <w:rFonts w:hint="eastAsia"/>
+        </w:rPr>
+        <w:t>균형</w:t>
+      </w:r>
+      <w:r>
+        <w:rPr>
+          <w:rFonts w:hint="eastAsia"/>
+        </w:rPr>
+        <w:t xml:space="preserve"> </w:t>
+      </w:r>
+      <w:r>
+        <w:rPr>
+          <w:rFonts w:hint="eastAsia"/>
+        </w:rPr>
+        <w:t xml:space="preserve">있는 자원의 사용 </w:t>
+      </w:r>
+      <w:r>
+        <w:t xml:space="preserve">/ </w:t>
+      </w:r>
+      <w:r>
+        <w:rPr>
+          <w:rFonts w:hint="eastAsia"/>
+        </w:rPr>
+        <w:t>무한 연기 회피</w:t>
+      </w:r>
+    </w:p>
+    <w:p>
+      <w:proofErr w:type="spellStart"/>
+      <w:r>
+        <w:rPr>
+          <w:rFonts w:hint="eastAsia"/>
+        </w:rPr>
+        <w:t>비선점</w:t>
+      </w:r>
+      <w:proofErr w:type="spellEnd"/>
+      <w:r>
+        <w:rPr>
+          <w:rFonts w:hint="eastAsia"/>
+        </w:rPr>
+        <w:t xml:space="preserve"> 스케줄링 </w:t>
+      </w:r>
+      <w:r>
+        <w:t xml:space="preserve">– </w:t>
+      </w:r>
+      <w:r>
+        <w:rPr>
+          <w:rFonts w:hint="eastAsia"/>
+        </w:rPr>
+        <w:t xml:space="preserve">이미 할당된 </w:t>
+      </w:r>
+      <w:r>
+        <w:t>CPU</w:t>
+      </w:r>
+      <w:r>
+        <w:rPr>
+          <w:rFonts w:hint="eastAsia"/>
+        </w:rPr>
+        <w:t>를 다른 프로세스가 강제로 빼앗아 사용할 수 없는 스케줄링 기법</w:t>
+      </w:r>
+    </w:p>
+    <w:p>
       <w:pPr>
         <w:rPr>
           <w:rFonts w:hint="eastAsia"/>
         </w:rPr>
       </w:pPr>
-      <w:proofErr w:type="spellStart"/>
-      <w:r>
-        <w:rPr>
-          <w:rFonts w:hint="eastAsia"/>
-        </w:rPr>
-        <w:t>스레싱</w:t>
-      </w:r>
-      <w:proofErr w:type="spellEnd"/>
-      <w:r>
-        <w:rPr>
-          <w:rFonts w:hint="eastAsia"/>
-        </w:rPr>
-        <w:t xml:space="preserve"> </w:t>
+      <w:r>
+        <w:rPr>
+          <w:rFonts w:hint="eastAsia"/>
+        </w:rPr>
+        <w:t xml:space="preserve">선점 스케줄링 </w:t>
       </w:r>
       <w:r>
         <w:t xml:space="preserve">– </w:t>
@@ -1133,10 +1545,26 @@
         <w:rPr>
           <w:rFonts w:hint="eastAsia"/>
         </w:rPr>
-        <w:t xml:space="preserve">프로세스의 처리 시간보다 페이지 교체에 소용되는 시간이 많아지는 현상 </w:t>
+        <w:t xml:space="preserve">우선순위가 높은 다른 프로세스가 </w:t>
+      </w:r>
+      <w:r>
+        <w:t>CPU</w:t>
+      </w:r>
+      <w:r>
+        <w:rPr>
+          <w:rFonts w:hint="eastAsia"/>
+        </w:rPr>
+        <w:t xml:space="preserve">를 강제로 빼앗아 사용할 수 있는 스케줄링 기법 </w:t>
       </w:r>
       <w:bookmarkStart w:id="0" w:name="_GoBack"/>
       <w:bookmarkEnd w:id="0"/>
+    </w:p>
+    <w:p>
+      <w:pPr>
+        <w:rPr>
+          <w:rFonts w:hint="eastAsia"/>
+        </w:rPr>
+      </w:pPr>
     </w:p>
     <w:sectPr>
       <w:pgSz w:w="11906" w:h="16838"/>

</xml_diff>